<commit_message>
finished 1thess 1 worksheet
</commit_message>
<xml_diff>
--- a/Thessalonians and Pastorals/02 1Thess 1.1-10 Worksheet.docx
+++ b/Thessalonians and Pastorals/02 1Thess 1.1-10 Worksheet.docx
@@ -57,6 +57,15 @@
         </w:rPr>
         <w:t xml:space="preserve"> 1:1–10</w:t>
       </w:r>
+      <w:r>
+        <w:rPr>
+          <w:rFonts w:ascii="Gentium Book Basic" w:hAnsi="Gentium Book Basic" w:cs="Times New Roman"/>
+          <w:b/>
+          <w:sz w:val="28"/>
+          <w:szCs w:val="28"/>
+        </w:rPr>
+        <w:t xml:space="preserve"> (NKJV)</w:t>
+      </w:r>
     </w:p>
     <w:p>
       <w:pPr>
@@ -366,6 +375,15 @@
       <w:pPr>
         <w:pStyle w:val="Question"/>
       </w:pPr>
+      <w:r>
+        <w:t>Compare several translations of vv. 2 and 3. Where do different translations place</w:t>
+      </w:r>
+      <w:r>
+        <w:t xml:space="preserve"> the word translated</w:t>
+      </w:r>
+      <w:r>
+        <w:t xml:space="preserve"> “without ceasing” (NKJV) or “constantly” (others)? Which position do you think makes the most sense, and why?</w:t>
+      </w:r>
     </w:p>
     <w:p>
       <w:pPr>
@@ -386,6 +404,15 @@
       <w:pPr>
         <w:pStyle w:val="Question"/>
       </w:pPr>
+      <w:r>
+        <w:t>How should we understand the phrases “work of faith,” “labor of love,” and “patience of hope” in verse 3? For instance, what is the relationship between “work” and “faith”</w:t>
+      </w:r>
+      <w:r>
+        <w:t xml:space="preserve"> here</w:t>
+      </w:r>
+      <w:r>
+        <w:t>?</w:t>
+      </w:r>
     </w:p>
     <w:p>
       <w:pPr>
@@ -406,6 +433,15 @@
       <w:pPr>
         <w:pStyle w:val="Question"/>
       </w:pPr>
+      <w:r>
+        <w:t xml:space="preserve">How could Paul be so confident of the Thessalonians’ election (1:4)? What assurances does </w:t>
+      </w:r>
+      <w:r>
+        <w:t>he</w:t>
+      </w:r>
+      <w:r>
+        <w:t xml:space="preserve"> mention in this context that would support such a conclusion?</w:t>
+      </w:r>
     </w:p>
     <w:p>
       <w:pPr>
@@ -426,6 +462,9 @@
       <w:pPr>
         <w:pStyle w:val="Question"/>
       </w:pPr>
+      <w:r>
+        <w:t>How should we understand the contrast between a gospel that came not only “in word” but also “in power” (v. 5)?</w:t>
+      </w:r>
     </w:p>
     <w:p>
       <w:pPr>
@@ -445,7 +484,23 @@
     <w:p>
       <w:pPr>
         <w:pStyle w:val="Question"/>
-      </w:pPr>
+        <w:jc w:val="both"/>
+      </w:pPr>
+      <w:r>
+        <w:t>In what way were</w:t>
+      </w:r>
+      <w:r>
+        <w:t xml:space="preserve"> the Thessalonian believers an “example to all in Macedonia and Achaia who believe” (v. 7)? How can an entire congregation make an impact on believers </w:t>
+      </w:r>
+      <w:r>
+        <w:t>elsewhere</w:t>
+      </w:r>
+      <w:r>
+        <w:t>?</w:t>
+      </w:r>
+      <w:r>
+        <w:t xml:space="preserve"> Why would this be significant in this letter?</w:t>
+      </w:r>
     </w:p>
     <w:p>
       <w:pPr>
@@ -466,6 +521,31 @@
       <w:pPr>
         <w:pStyle w:val="Question"/>
       </w:pPr>
+      <w:r>
+        <w:t xml:space="preserve">Why might Paul be reminding these believers of their dramatic conversion experience </w:t>
+      </w:r>
+      <w:r>
+        <w:t xml:space="preserve">(v. 9; </w:t>
+      </w:r>
+      <w:r>
+        <w:rPr>
+          <w:i/>
+          <w:iCs/>
+        </w:rPr>
+        <w:t>cf.</w:t>
+      </w:r>
+      <w:r>
+        <w:t xml:space="preserve"> Acts 17:1–10)</w:t>
+      </w:r>
+      <w:r>
+        <w:t xml:space="preserve">? What does this suggest about </w:t>
+      </w:r>
+      <w:r>
+        <w:t>current situation</w:t>
+      </w:r>
+      <w:r>
+        <w:t xml:space="preserve"> that Paul addresses in this letter?</w:t>
+      </w:r>
     </w:p>
     <w:p>
       <w:pPr>
@@ -486,26 +566,9 @@
       <w:pPr>
         <w:pStyle w:val="Question"/>
       </w:pPr>
-    </w:p>
-    <w:p>
-      <w:pPr>
-        <w:pStyle w:val="Lines"/>
-      </w:pPr>
-    </w:p>
-    <w:p>
-      <w:pPr>
-        <w:pStyle w:val="Lines"/>
-      </w:pPr>
-    </w:p>
-    <w:p>
-      <w:pPr>
-        <w:pStyle w:val="Question"/>
-      </w:pPr>
-    </w:p>
-    <w:p>
-      <w:pPr>
-        <w:pStyle w:val="Lines"/>
-      </w:pPr>
+      <w:r>
+        <w:t>In what ways would the future deliverance from divine wrath through Jesus (v. 10) encourage the believers in Thessalonica? Compare with 1 Thess. 5:9 and 2 Thess. 1:6–10 for some additional context.</w:t>
+      </w:r>
     </w:p>
     <w:p>
       <w:pPr>
@@ -518,6 +581,11 @@
       </w:pPr>
       <w:bookmarkStart w:id="0" w:name="_GoBack"/>
       <w:bookmarkEnd w:id="0"/>
+    </w:p>
+    <w:p>
+      <w:pPr>
+        <w:pStyle w:val="Lines"/>
+      </w:pPr>
     </w:p>
     <w:p>
       <w:pPr>
@@ -4388,7 +4456,7 @@
 </file>
 
 <file path=customXml/itemProps1.xml><?xml version="1.0" encoding="utf-8"?>
-<ds:datastoreItem xmlns:ds="http://schemas.openxmlformats.org/officeDocument/2006/customXml" ds:itemID="{DF5E4CD2-9F83-46A0-B26F-346746E5B9D5}">
+<ds:datastoreItem xmlns:ds="http://schemas.openxmlformats.org/officeDocument/2006/customXml" ds:itemID="{78543860-10D8-4D32-94F7-0016E8A7979E}">
   <ds:schemaRefs>
     <ds:schemaRef ds:uri="http://schemas.openxmlformats.org/officeDocument/2006/bibliography"/>
   </ds:schemaRefs>

</xml_diff>

<commit_message>
Updated heading on all Thess files going back
</commit_message>
<xml_diff>
--- a/Thessalonians and Pastorals/02 1Thess 1.1-10 Worksheet.docx
+++ b/Thessalonians and Pastorals/02 1Thess 1.1-10 Worksheet.docx
@@ -350,16 +350,15 @@
       <w:pPr>
         <w:pStyle w:val="Instructions"/>
         <w:rPr>
+          <w:b w:val="0"/>
+          <w:bCs w:val="0"/>
           <w:i/>
           <w:iCs/>
         </w:rPr>
       </w:pPr>
       <w:r>
         <w:lastRenderedPageBreak/>
-        <w:t>Background</w:t>
-      </w:r>
-      <w:r>
-        <w:t xml:space="preserve">: </w:t>
+        <w:t xml:space="preserve">Interpretation: </w:t>
       </w:r>
       <w:r>
         <w:rPr>
@@ -368,13 +367,15 @@
           <w:i/>
           <w:iCs/>
         </w:rPr>
-        <w:t>You may want to consult a study Bible or Bible dictionary for help with these questions.</w:t>
+        <w:t>Read through the passage, and then review and make notes under the questions below.</w:t>
       </w:r>
     </w:p>
     <w:p>
       <w:pPr>
         <w:pStyle w:val="Question"/>
       </w:pPr>
+      <w:bookmarkStart w:id="0" w:name="_GoBack"/>
+      <w:bookmarkEnd w:id="0"/>
       <w:r>
         <w:t>Compare several translations of vv. 2 and 3. Where do different translations place</w:t>
       </w:r>
@@ -522,10 +523,7 @@
         <w:pStyle w:val="Question"/>
       </w:pPr>
       <w:r>
-        <w:t xml:space="preserve">Why might Paul be reminding these believers of their dramatic conversion experience </w:t>
-      </w:r>
-      <w:r>
-        <w:t xml:space="preserve">(v. 9; </w:t>
+        <w:t xml:space="preserve">Why might Paul be reminding these believers of their dramatic conversion experience (v. 9; </w:t>
       </w:r>
       <w:r>
         <w:rPr>
@@ -535,10 +533,7 @@
         <w:t>cf.</w:t>
       </w:r>
       <w:r>
-        <w:t xml:space="preserve"> Acts 17:1–10)</w:t>
-      </w:r>
-      <w:r>
-        <w:t xml:space="preserve">? What does this suggest about </w:t>
+        <w:t xml:space="preserve"> Acts 17:1–10)? What does this suggest about </w:t>
       </w:r>
       <w:r>
         <w:t>current situation</w:t>
@@ -579,8 +574,6 @@
       <w:pPr>
         <w:pStyle w:val="Lines"/>
       </w:pPr>
-      <w:bookmarkStart w:id="0" w:name="_GoBack"/>
-      <w:bookmarkEnd w:id="0"/>
     </w:p>
     <w:p>
       <w:pPr>
@@ -4456,7 +4449,7 @@
 </file>
 
 <file path=customXml/itemProps1.xml><?xml version="1.0" encoding="utf-8"?>
-<ds:datastoreItem xmlns:ds="http://schemas.openxmlformats.org/officeDocument/2006/customXml" ds:itemID="{78543860-10D8-4D32-94F7-0016E8A7979E}">
+<ds:datastoreItem xmlns:ds="http://schemas.openxmlformats.org/officeDocument/2006/customXml" ds:itemID="{DF921AF8-3E40-41A3-A6E8-D011993E52EE}">
   <ds:schemaRefs>
     <ds:schemaRef ds:uri="http://schemas.openxmlformats.org/officeDocument/2006/bibliography"/>
   </ds:schemaRefs>

</xml_diff>